<commit_message>
Added missing orderNumber field in Order table
</commit_message>
<xml_diff>
--- a/Project info/baza_de_date_sql_bun.docx
+++ b/Project info/baza_de_date_sql_bun.docx
@@ -2612,7 +2612,7 @@
         <w:spacing w:after="0" w:line="240" w:lineRule="auto"/>
         <w:rPr>
           <w:rFonts w:ascii="Consolas" w:hAnsi="Consolas" w:cs="Consolas"/>
-          <w:color w:val="000000"/>
+          <w:color w:val="808080"/>
           <w:kern w:val="0"/>
           <w:sz w:val="19"/>
           <w:szCs w:val="19"/>
@@ -2743,6 +2743,92 @@
           <w:lang w:val="en-GB"/>
         </w:rPr>
         <w:t>null</w:t>
+      </w:r>
+      <w:r>
+        <w:rPr>
+          <w:rFonts w:ascii="Consolas" w:hAnsi="Consolas" w:cs="Consolas"/>
+          <w:color w:val="808080"/>
+          <w:kern w:val="0"/>
+          <w:sz w:val="19"/>
+          <w:szCs w:val="19"/>
+          <w:lang w:val="en-GB"/>
+        </w:rPr>
+        <w:t>,</w:t>
+      </w:r>
+    </w:p>
+    <w:p>
+      <w:pPr>
+        <w:autoSpaceDE w:val="0"/>
+        <w:autoSpaceDN w:val="0"/>
+        <w:adjustRightInd w:val="0"/>
+        <w:spacing w:after="0" w:line="240" w:lineRule="auto"/>
+        <w:rPr>
+          <w:rFonts w:ascii="Consolas" w:hAnsi="Consolas" w:cs="Consolas"/>
+          <w:color w:val="000000"/>
+          <w:kern w:val="0"/>
+          <w:sz w:val="19"/>
+          <w:szCs w:val="19"/>
+          <w:lang w:val="en-GB"/>
+        </w:rPr>
+      </w:pPr>
+      <w:r>
+        <w:rPr>
+          <w:rFonts w:ascii="Consolas" w:hAnsi="Consolas" w:cs="Consolas"/>
+          <w:color w:val="808080"/>
+          <w:kern w:val="0"/>
+          <w:sz w:val="19"/>
+          <w:szCs w:val="19"/>
+          <w:lang w:val="en-GB"/>
+        </w:rPr>
+        <w:t xml:space="preserve">    </w:t>
+      </w:r>
+      <w:proofErr w:type="spellStart"/>
+      <w:r>
+        <w:rPr>
+          <w:rFonts w:ascii="Consolas" w:hAnsi="Consolas" w:cs="Consolas"/>
+          <w:color w:val="808080"/>
+          <w:kern w:val="0"/>
+          <w:sz w:val="19"/>
+          <w:szCs w:val="19"/>
+          <w:lang w:val="en-GB"/>
+        </w:rPr>
+        <w:t>orderNumber</w:t>
+      </w:r>
+      <w:proofErr w:type="spellEnd"/>
+      <w:r>
+        <w:rPr>
+          <w:rFonts w:ascii="Consolas" w:hAnsi="Consolas" w:cs="Consolas"/>
+          <w:color w:val="808080"/>
+          <w:kern w:val="0"/>
+          <w:sz w:val="19"/>
+          <w:szCs w:val="19"/>
+          <w:lang w:val="en-GB"/>
+        </w:rPr>
+        <w:t xml:space="preserve"> </w:t>
+      </w:r>
+      <w:proofErr w:type="gramStart"/>
+      <w:r>
+        <w:rPr>
+          <w:rFonts w:ascii="Consolas" w:hAnsi="Consolas" w:cs="Consolas"/>
+          <w:color w:val="808080"/>
+          <w:kern w:val="0"/>
+          <w:sz w:val="19"/>
+          <w:szCs w:val="19"/>
+          <w:lang w:val="en-GB"/>
+        </w:rPr>
+        <w:t>VARCHAR(</w:t>
+      </w:r>
+      <w:proofErr w:type="gramEnd"/>
+      <w:r>
+        <w:rPr>
+          <w:rFonts w:ascii="Consolas" w:hAnsi="Consolas" w:cs="Consolas"/>
+          <w:color w:val="808080"/>
+          <w:kern w:val="0"/>
+          <w:sz w:val="19"/>
+          <w:szCs w:val="19"/>
+          <w:lang w:val="en-GB"/>
+        </w:rPr>
+        <w:t>255) not null</w:t>
       </w:r>
     </w:p>
     <w:p>

</xml_diff>

<commit_message>
Updated database creation querry
</commit_message>
<xml_diff>
--- a/Project info/baza_de_date_sql_bun.docx
+++ b/Project info/baza_de_date_sql_bun.docx
@@ -324,7 +324,6 @@
         </w:rPr>
         <w:t xml:space="preserve"> </w:t>
       </w:r>
-      <w:proofErr w:type="gramStart"/>
       <w:r>
         <w:rPr>
           <w:rFonts w:ascii="Consolas" w:hAnsi="Consolas" w:cs="Consolas"/>
@@ -347,7 +346,6 @@
         </w:rPr>
         <w:t>(</w:t>
       </w:r>
-      <w:proofErr w:type="gramEnd"/>
       <w:r>
         <w:rPr>
           <w:rFonts w:ascii="Consolas" w:hAnsi="Consolas" w:cs="Consolas"/>
@@ -454,6 +452,7 @@
         <w:autoSpaceDN w:val="0"/>
         <w:adjustRightInd w:val="0"/>
         <w:spacing w:after="0" w:line="240" w:lineRule="auto"/>
+        <w:ind w:firstLine="720"/>
         <w:rPr>
           <w:rFonts w:ascii="Consolas" w:hAnsi="Consolas" w:cs="Consolas"/>
           <w:color w:val="000000"/>
@@ -463,17 +462,6 @@
           <w:lang w:val="en-GB"/>
         </w:rPr>
       </w:pPr>
-      <w:r>
-        <w:rPr>
-          <w:rFonts w:ascii="Consolas" w:hAnsi="Consolas" w:cs="Consolas"/>
-          <w:color w:val="000000"/>
-          <w:kern w:val="0"/>
-          <w:sz w:val="19"/>
-          <w:szCs w:val="19"/>
-          <w:lang w:val="en-GB"/>
-        </w:rPr>
-        <w:t xml:space="preserve">    </w:t>
-      </w:r>
       <w:proofErr w:type="spellStart"/>
       <w:r>
         <w:rPr>
@@ -484,7 +472,7 @@
           <w:szCs w:val="19"/>
           <w:lang w:val="en-GB"/>
         </w:rPr>
-        <w:t>firstname</w:t>
+        <w:t>userRegistrationNumber</w:t>
       </w:r>
       <w:proofErr w:type="spellEnd"/>
       <w:r>
@@ -498,7 +486,6 @@
         </w:rPr>
         <w:t xml:space="preserve"> </w:t>
       </w:r>
-      <w:proofErr w:type="gramStart"/>
       <w:r>
         <w:rPr>
           <w:rFonts w:ascii="Consolas" w:hAnsi="Consolas" w:cs="Consolas"/>
@@ -521,7 +508,6 @@
         </w:rPr>
         <w:t>(</w:t>
       </w:r>
-      <w:proofErr w:type="gramEnd"/>
       <w:r>
         <w:rPr>
           <w:rFonts w:ascii="Consolas" w:hAnsi="Consolas" w:cs="Consolas"/>
@@ -543,6 +529,28 @@
           <w:lang w:val="en-GB"/>
         </w:rPr>
         <w:t>)</w:t>
+      </w:r>
+      <w:r>
+        <w:rPr>
+          <w:rFonts w:ascii="Consolas" w:hAnsi="Consolas" w:cs="Consolas"/>
+          <w:color w:val="000000"/>
+          <w:kern w:val="0"/>
+          <w:sz w:val="19"/>
+          <w:szCs w:val="19"/>
+          <w:lang w:val="en-GB"/>
+        </w:rPr>
+        <w:t xml:space="preserve"> </w:t>
+      </w:r>
+      <w:r>
+        <w:rPr>
+          <w:rFonts w:ascii="Consolas" w:hAnsi="Consolas" w:cs="Consolas"/>
+          <w:color w:val="0000FF"/>
+          <w:kern w:val="0"/>
+          <w:sz w:val="19"/>
+          <w:szCs w:val="19"/>
+          <w:lang w:val="en-GB"/>
+        </w:rPr>
+        <w:t>UNIQUE</w:t>
       </w:r>
       <w:r>
         <w:rPr>
@@ -625,7 +633,7 @@
           <w:szCs w:val="19"/>
           <w:lang w:val="en-GB"/>
         </w:rPr>
-        <w:t>lastname</w:t>
+        <w:t>firstname</w:t>
       </w:r>
       <w:proofErr w:type="spellEnd"/>
       <w:r>
@@ -639,7 +647,6 @@
         </w:rPr>
         <w:t xml:space="preserve"> </w:t>
       </w:r>
-      <w:proofErr w:type="gramStart"/>
       <w:r>
         <w:rPr>
           <w:rFonts w:ascii="Consolas" w:hAnsi="Consolas" w:cs="Consolas"/>
@@ -662,7 +669,6 @@
         </w:rPr>
         <w:t>(</w:t>
       </w:r>
-      <w:proofErr w:type="gramEnd"/>
       <w:r>
         <w:rPr>
           <w:rFonts w:ascii="Consolas" w:hAnsi="Consolas" w:cs="Consolas"/>
@@ -766,7 +772,7 @@
           <w:szCs w:val="19"/>
           <w:lang w:val="en-GB"/>
         </w:rPr>
-        <w:t>cardNumber</w:t>
+        <w:t>lastname</w:t>
       </w:r>
       <w:proofErr w:type="spellEnd"/>
       <w:r>
@@ -780,7 +786,6 @@
         </w:rPr>
         <w:t xml:space="preserve"> </w:t>
       </w:r>
-      <w:proofErr w:type="gramStart"/>
       <w:r>
         <w:rPr>
           <w:rFonts w:ascii="Consolas" w:hAnsi="Consolas" w:cs="Consolas"/>
@@ -803,7 +808,6 @@
         </w:rPr>
         <w:t>(</w:t>
       </w:r>
-      <w:proofErr w:type="gramEnd"/>
       <w:r>
         <w:rPr>
           <w:rFonts w:ascii="Consolas" w:hAnsi="Consolas" w:cs="Consolas"/>
@@ -824,7 +828,51 @@
           <w:szCs w:val="19"/>
           <w:lang w:val="en-GB"/>
         </w:rPr>
-        <w:t>),</w:t>
+        <w:t>)</w:t>
+      </w:r>
+      <w:r>
+        <w:rPr>
+          <w:rFonts w:ascii="Consolas" w:hAnsi="Consolas" w:cs="Consolas"/>
+          <w:color w:val="000000"/>
+          <w:kern w:val="0"/>
+          <w:sz w:val="19"/>
+          <w:szCs w:val="19"/>
+          <w:lang w:val="en-GB"/>
+        </w:rPr>
+        <w:t xml:space="preserve"> </w:t>
+      </w:r>
+      <w:r>
+        <w:rPr>
+          <w:rFonts w:ascii="Consolas" w:hAnsi="Consolas" w:cs="Consolas"/>
+          <w:color w:val="808080"/>
+          <w:kern w:val="0"/>
+          <w:sz w:val="19"/>
+          <w:szCs w:val="19"/>
+          <w:lang w:val="en-GB"/>
+        </w:rPr>
+        <w:t>not</w:t>
+      </w:r>
+      <w:r>
+        <w:rPr>
+          <w:rFonts w:ascii="Consolas" w:hAnsi="Consolas" w:cs="Consolas"/>
+          <w:color w:val="000000"/>
+          <w:kern w:val="0"/>
+          <w:sz w:val="19"/>
+          <w:szCs w:val="19"/>
+          <w:lang w:val="en-GB"/>
+        </w:rPr>
+        <w:t xml:space="preserve"> </w:t>
+      </w:r>
+      <w:r>
+        <w:rPr>
+          <w:rFonts w:ascii="Consolas" w:hAnsi="Consolas" w:cs="Consolas"/>
+          <w:color w:val="808080"/>
+          <w:kern w:val="0"/>
+          <w:sz w:val="19"/>
+          <w:szCs w:val="19"/>
+          <w:lang w:val="en-GB"/>
+        </w:rPr>
+        <w:t>null,</w:t>
       </w:r>
     </w:p>
     <w:p>
@@ -863,6 +911,101 @@
           <w:szCs w:val="19"/>
           <w:lang w:val="en-GB"/>
         </w:rPr>
+        <w:t>cardNumber</w:t>
+      </w:r>
+      <w:proofErr w:type="spellEnd"/>
+      <w:r>
+        <w:rPr>
+          <w:rFonts w:ascii="Consolas" w:hAnsi="Consolas" w:cs="Consolas"/>
+          <w:color w:val="000000"/>
+          <w:kern w:val="0"/>
+          <w:sz w:val="19"/>
+          <w:szCs w:val="19"/>
+          <w:lang w:val="en-GB"/>
+        </w:rPr>
+        <w:t xml:space="preserve"> </w:t>
+      </w:r>
+      <w:r>
+        <w:rPr>
+          <w:rFonts w:ascii="Consolas" w:hAnsi="Consolas" w:cs="Consolas"/>
+          <w:color w:val="0000FF"/>
+          <w:kern w:val="0"/>
+          <w:sz w:val="19"/>
+          <w:szCs w:val="19"/>
+          <w:lang w:val="en-GB"/>
+        </w:rPr>
+        <w:t>VARCHAR</w:t>
+      </w:r>
+      <w:r>
+        <w:rPr>
+          <w:rFonts w:ascii="Consolas" w:hAnsi="Consolas" w:cs="Consolas"/>
+          <w:color w:val="808080"/>
+          <w:kern w:val="0"/>
+          <w:sz w:val="19"/>
+          <w:szCs w:val="19"/>
+          <w:lang w:val="en-GB"/>
+        </w:rPr>
+        <w:t>(</w:t>
+      </w:r>
+      <w:r>
+        <w:rPr>
+          <w:rFonts w:ascii="Consolas" w:hAnsi="Consolas" w:cs="Consolas"/>
+          <w:color w:val="000000"/>
+          <w:kern w:val="0"/>
+          <w:sz w:val="19"/>
+          <w:szCs w:val="19"/>
+          <w:lang w:val="en-GB"/>
+        </w:rPr>
+        <w:t>255</w:t>
+      </w:r>
+      <w:r>
+        <w:rPr>
+          <w:rFonts w:ascii="Consolas" w:hAnsi="Consolas" w:cs="Consolas"/>
+          <w:color w:val="808080"/>
+          <w:kern w:val="0"/>
+          <w:sz w:val="19"/>
+          <w:szCs w:val="19"/>
+          <w:lang w:val="en-GB"/>
+        </w:rPr>
+        <w:t>),</w:t>
+      </w:r>
+    </w:p>
+    <w:p>
+      <w:pPr>
+        <w:autoSpaceDE w:val="0"/>
+        <w:autoSpaceDN w:val="0"/>
+        <w:adjustRightInd w:val="0"/>
+        <w:spacing w:after="0" w:line="240" w:lineRule="auto"/>
+        <w:rPr>
+          <w:rFonts w:ascii="Consolas" w:hAnsi="Consolas" w:cs="Consolas"/>
+          <w:color w:val="808080"/>
+          <w:kern w:val="0"/>
+          <w:sz w:val="19"/>
+          <w:szCs w:val="19"/>
+          <w:lang w:val="en-GB"/>
+        </w:rPr>
+      </w:pPr>
+      <w:r>
+        <w:rPr>
+          <w:rFonts w:ascii="Consolas" w:hAnsi="Consolas" w:cs="Consolas"/>
+          <w:color w:val="000000"/>
+          <w:kern w:val="0"/>
+          <w:sz w:val="19"/>
+          <w:szCs w:val="19"/>
+          <w:lang w:val="en-GB"/>
+        </w:rPr>
+        <w:t xml:space="preserve">    </w:t>
+      </w:r>
+      <w:proofErr w:type="spellStart"/>
+      <w:r>
+        <w:rPr>
+          <w:rFonts w:ascii="Consolas" w:hAnsi="Consolas" w:cs="Consolas"/>
+          <w:color w:val="000000"/>
+          <w:kern w:val="0"/>
+          <w:sz w:val="19"/>
+          <w:szCs w:val="19"/>
+          <w:lang w:val="en-GB"/>
+        </w:rPr>
         <w:t>cvv</w:t>
       </w:r>
       <w:proofErr w:type="spellEnd"/>
@@ -886,18 +1029,40 @@
           <w:szCs w:val="19"/>
           <w:lang w:val="en-GB"/>
         </w:rPr>
-        <w:t>int</w:t>
-      </w:r>
-      <w:r>
-        <w:rPr>
-          <w:rFonts w:ascii="Consolas" w:hAnsi="Consolas" w:cs="Consolas"/>
-          <w:color w:val="808080"/>
-          <w:kern w:val="0"/>
-          <w:sz w:val="19"/>
-          <w:szCs w:val="19"/>
-          <w:lang w:val="en-GB"/>
-        </w:rPr>
-        <w:t>,</w:t>
+        <w:t>VARCHAR</w:t>
+      </w:r>
+      <w:r>
+        <w:rPr>
+          <w:rFonts w:ascii="Consolas" w:hAnsi="Consolas" w:cs="Consolas"/>
+          <w:color w:val="808080"/>
+          <w:kern w:val="0"/>
+          <w:sz w:val="19"/>
+          <w:szCs w:val="19"/>
+          <w:lang w:val="en-GB"/>
+        </w:rPr>
+        <w:t>(</w:t>
+      </w:r>
+      <w:r>
+        <w:rPr>
+          <w:rFonts w:ascii="Consolas" w:hAnsi="Consolas" w:cs="Consolas"/>
+          <w:color w:val="000000"/>
+          <w:kern w:val="0"/>
+          <w:sz w:val="19"/>
+          <w:szCs w:val="19"/>
+          <w:lang w:val="en-GB"/>
+        </w:rPr>
+        <w:t>255</w:t>
+      </w:r>
+      <w:r>
+        <w:rPr>
+          <w:rFonts w:ascii="Consolas" w:hAnsi="Consolas" w:cs="Consolas"/>
+          <w:color w:val="808080"/>
+          <w:kern w:val="0"/>
+          <w:sz w:val="19"/>
+          <w:szCs w:val="19"/>
+          <w:lang w:val="en-GB"/>
+        </w:rPr>
+        <w:t>),</w:t>
       </w:r>
     </w:p>
     <w:p>
@@ -1219,7 +1384,6 @@
         </w:rPr>
         <w:t xml:space="preserve"> </w:t>
       </w:r>
-      <w:proofErr w:type="gramStart"/>
       <w:r>
         <w:rPr>
           <w:rFonts w:ascii="Consolas" w:hAnsi="Consolas" w:cs="Consolas"/>
@@ -1242,7 +1406,6 @@
         </w:rPr>
         <w:t>(</w:t>
       </w:r>
-      <w:proofErr w:type="gramEnd"/>
       <w:r>
         <w:rPr>
           <w:rFonts w:ascii="Consolas" w:hAnsi="Consolas" w:cs="Consolas"/>
@@ -1393,7 +1556,6 @@
         </w:rPr>
         <w:t xml:space="preserve"> </w:t>
       </w:r>
-      <w:proofErr w:type="gramStart"/>
       <w:r>
         <w:rPr>
           <w:rFonts w:ascii="Consolas" w:hAnsi="Consolas" w:cs="Consolas"/>
@@ -1416,7 +1578,6 @@
         </w:rPr>
         <w:t>(</w:t>
       </w:r>
-      <w:proofErr w:type="gramEnd"/>
       <w:r>
         <w:rPr>
           <w:rFonts w:ascii="Consolas" w:hAnsi="Consolas" w:cs="Consolas"/>
@@ -1845,7 +2006,6 @@
         </w:rPr>
         <w:t xml:space="preserve"> </w:t>
       </w:r>
-      <w:proofErr w:type="gramStart"/>
       <w:r>
         <w:rPr>
           <w:rFonts w:ascii="Consolas" w:hAnsi="Consolas" w:cs="Consolas"/>
@@ -1868,7 +2028,6 @@
         </w:rPr>
         <w:t>(</w:t>
       </w:r>
-      <w:proofErr w:type="gramEnd"/>
       <w:r>
         <w:rPr>
           <w:rFonts w:ascii="Consolas" w:hAnsi="Consolas" w:cs="Consolas"/>
@@ -2135,7 +2294,7 @@
           <w:szCs w:val="19"/>
           <w:lang w:val="en-GB"/>
         </w:rPr>
-        <w:t>totalPrice</w:t>
+        <w:t>orderNumber</w:t>
       </w:r>
       <w:proofErr w:type="spellEnd"/>
       <w:r>
@@ -2158,7 +2317,40 @@
           <w:szCs w:val="19"/>
           <w:lang w:val="en-GB"/>
         </w:rPr>
-        <w:t>FLOAT</w:t>
+        <w:t>VARCHAR</w:t>
+      </w:r>
+      <w:r>
+        <w:rPr>
+          <w:rFonts w:ascii="Consolas" w:hAnsi="Consolas" w:cs="Consolas"/>
+          <w:color w:val="808080"/>
+          <w:kern w:val="0"/>
+          <w:sz w:val="19"/>
+          <w:szCs w:val="19"/>
+          <w:lang w:val="en-GB"/>
+        </w:rPr>
+        <w:t>(</w:t>
+      </w:r>
+      <w:r>
+        <w:rPr>
+          <w:rFonts w:ascii="Consolas" w:hAnsi="Consolas" w:cs="Consolas"/>
+          <w:color w:val="000000"/>
+          <w:kern w:val="0"/>
+          <w:sz w:val="19"/>
+          <w:szCs w:val="19"/>
+          <w:lang w:val="en-GB"/>
+        </w:rPr>
+        <w:t>255</w:t>
+      </w:r>
+      <w:r>
+        <w:rPr>
+          <w:rFonts w:ascii="Consolas" w:hAnsi="Consolas" w:cs="Consolas"/>
+          <w:color w:val="808080"/>
+          <w:kern w:val="0"/>
+          <w:sz w:val="19"/>
+          <w:szCs w:val="19"/>
+          <w:lang w:val="en-GB"/>
+        </w:rPr>
+        <w:t>)</w:t>
       </w:r>
       <w:r>
         <w:rPr>
@@ -2202,7 +2394,18 @@
           <w:szCs w:val="19"/>
           <w:lang w:val="en-GB"/>
         </w:rPr>
-        <w:t>null,</w:t>
+        <w:t>null</w:t>
+      </w:r>
+      <w:r>
+        <w:rPr>
+          <w:rFonts w:ascii="Consolas" w:hAnsi="Consolas" w:cs="Consolas"/>
+          <w:color w:val="808080"/>
+          <w:kern w:val="0"/>
+          <w:sz w:val="19"/>
+          <w:szCs w:val="19"/>
+          <w:lang w:val="en-GB"/>
+        </w:rPr>
+        <w:t>,</w:t>
       </w:r>
     </w:p>
     <w:p>
@@ -2241,7 +2444,7 @@
           <w:szCs w:val="19"/>
           <w:lang w:val="en-GB"/>
         </w:rPr>
-        <w:t>deliveryAddress</w:t>
+        <w:t>totalPrice</w:t>
       </w:r>
       <w:proofErr w:type="spellEnd"/>
       <w:r>
@@ -2255,51 +2458,16 @@
         </w:rPr>
         <w:t xml:space="preserve"> </w:t>
       </w:r>
-      <w:proofErr w:type="gramStart"/>
-      <w:r>
-        <w:rPr>
-          <w:rFonts w:ascii="Consolas" w:hAnsi="Consolas" w:cs="Consolas"/>
-          <w:color w:val="0000FF"/>
-          <w:kern w:val="0"/>
-          <w:sz w:val="19"/>
-          <w:szCs w:val="19"/>
-          <w:lang w:val="en-GB"/>
-        </w:rPr>
-        <w:t>VARCHAR</w:t>
-      </w:r>
-      <w:r>
-        <w:rPr>
-          <w:rFonts w:ascii="Consolas" w:hAnsi="Consolas" w:cs="Consolas"/>
-          <w:color w:val="808080"/>
-          <w:kern w:val="0"/>
-          <w:sz w:val="19"/>
-          <w:szCs w:val="19"/>
-          <w:lang w:val="en-GB"/>
-        </w:rPr>
-        <w:t>(</w:t>
-      </w:r>
-      <w:proofErr w:type="gramEnd"/>
-      <w:r>
-        <w:rPr>
-          <w:rFonts w:ascii="Consolas" w:hAnsi="Consolas" w:cs="Consolas"/>
-          <w:color w:val="000000"/>
-          <w:kern w:val="0"/>
-          <w:sz w:val="19"/>
-          <w:szCs w:val="19"/>
-          <w:lang w:val="en-GB"/>
-        </w:rPr>
-        <w:t>255</w:t>
-      </w:r>
-      <w:r>
-        <w:rPr>
-          <w:rFonts w:ascii="Consolas" w:hAnsi="Consolas" w:cs="Consolas"/>
-          <w:color w:val="808080"/>
-          <w:kern w:val="0"/>
-          <w:sz w:val="19"/>
-          <w:szCs w:val="19"/>
-          <w:lang w:val="en-GB"/>
-        </w:rPr>
-        <w:t>)</w:t>
+      <w:r>
+        <w:rPr>
+          <w:rFonts w:ascii="Consolas" w:hAnsi="Consolas" w:cs="Consolas"/>
+          <w:color w:val="0000FF"/>
+          <w:kern w:val="0"/>
+          <w:sz w:val="19"/>
+          <w:szCs w:val="19"/>
+          <w:lang w:val="en-GB"/>
+        </w:rPr>
+        <w:t>FLOAT</w:t>
       </w:r>
       <w:r>
         <w:rPr>
@@ -2382,7 +2550,7 @@
           <w:szCs w:val="19"/>
           <w:lang w:val="en-GB"/>
         </w:rPr>
-        <w:t>postalCode</w:t>
+        <w:t>deliveryAddress</w:t>
       </w:r>
       <w:proofErr w:type="spellEnd"/>
       <w:r>
@@ -2396,7 +2564,6 @@
         </w:rPr>
         <w:t xml:space="preserve"> </w:t>
       </w:r>
-      <w:proofErr w:type="gramStart"/>
       <w:r>
         <w:rPr>
           <w:rFonts w:ascii="Consolas" w:hAnsi="Consolas" w:cs="Consolas"/>
@@ -2419,7 +2586,6 @@
         </w:rPr>
         <w:t>(</w:t>
       </w:r>
-      <w:proofErr w:type="gramEnd"/>
       <w:r>
         <w:rPr>
           <w:rFonts w:ascii="Consolas" w:hAnsi="Consolas" w:cs="Consolas"/>
@@ -2513,7 +2679,6 @@
         </w:rPr>
         <w:t xml:space="preserve">    telephone </w:t>
       </w:r>
-      <w:proofErr w:type="gramStart"/>
       <w:r>
         <w:rPr>
           <w:rFonts w:ascii="Consolas" w:hAnsi="Consolas" w:cs="Consolas"/>
@@ -2536,7 +2701,6 @@
         </w:rPr>
         <w:t>(</w:t>
       </w:r>
-      <w:proofErr w:type="gramEnd"/>
       <w:r>
         <w:rPr>
           <w:rFonts w:ascii="Consolas" w:hAnsi="Consolas" w:cs="Consolas"/>
@@ -2602,233 +2766,6 @@
           <w:lang w:val="en-GB"/>
         </w:rPr>
         <w:t>null,</w:t>
-      </w:r>
-    </w:p>
-    <w:p>
-      <w:pPr>
-        <w:autoSpaceDE w:val="0"/>
-        <w:autoSpaceDN w:val="0"/>
-        <w:adjustRightInd w:val="0"/>
-        <w:spacing w:after="0" w:line="240" w:lineRule="auto"/>
-        <w:rPr>
-          <w:rFonts w:ascii="Consolas" w:hAnsi="Consolas" w:cs="Consolas"/>
-          <w:color w:val="808080"/>
-          <w:kern w:val="0"/>
-          <w:sz w:val="19"/>
-          <w:szCs w:val="19"/>
-          <w:lang w:val="en-GB"/>
-        </w:rPr>
-      </w:pPr>
-      <w:r>
-        <w:rPr>
-          <w:rFonts w:ascii="Consolas" w:hAnsi="Consolas" w:cs="Consolas"/>
-          <w:color w:val="000000"/>
-          <w:kern w:val="0"/>
-          <w:sz w:val="19"/>
-          <w:szCs w:val="19"/>
-          <w:lang w:val="en-GB"/>
-        </w:rPr>
-        <w:t xml:space="preserve">    </w:t>
-      </w:r>
-      <w:proofErr w:type="spellStart"/>
-      <w:r>
-        <w:rPr>
-          <w:rFonts w:ascii="Consolas" w:hAnsi="Consolas" w:cs="Consolas"/>
-          <w:color w:val="000000"/>
-          <w:kern w:val="0"/>
-          <w:sz w:val="19"/>
-          <w:szCs w:val="19"/>
-          <w:lang w:val="en-GB"/>
-        </w:rPr>
-        <w:t>orderStatus</w:t>
-      </w:r>
-      <w:proofErr w:type="spellEnd"/>
-      <w:r>
-        <w:rPr>
-          <w:rFonts w:ascii="Consolas" w:hAnsi="Consolas" w:cs="Consolas"/>
-          <w:color w:val="000000"/>
-          <w:kern w:val="0"/>
-          <w:sz w:val="19"/>
-          <w:szCs w:val="19"/>
-          <w:lang w:val="en-GB"/>
-        </w:rPr>
-        <w:t xml:space="preserve"> </w:t>
-      </w:r>
-      <w:proofErr w:type="gramStart"/>
-      <w:r>
-        <w:rPr>
-          <w:rFonts w:ascii="Consolas" w:hAnsi="Consolas" w:cs="Consolas"/>
-          <w:color w:val="0000FF"/>
-          <w:kern w:val="0"/>
-          <w:sz w:val="19"/>
-          <w:szCs w:val="19"/>
-          <w:lang w:val="en-GB"/>
-        </w:rPr>
-        <w:t>VARCHAR</w:t>
-      </w:r>
-      <w:r>
-        <w:rPr>
-          <w:rFonts w:ascii="Consolas" w:hAnsi="Consolas" w:cs="Consolas"/>
-          <w:color w:val="808080"/>
-          <w:kern w:val="0"/>
-          <w:sz w:val="19"/>
-          <w:szCs w:val="19"/>
-          <w:lang w:val="en-GB"/>
-        </w:rPr>
-        <w:t>(</w:t>
-      </w:r>
-      <w:proofErr w:type="gramEnd"/>
-      <w:r>
-        <w:rPr>
-          <w:rFonts w:ascii="Consolas" w:hAnsi="Consolas" w:cs="Consolas"/>
-          <w:color w:val="000000"/>
-          <w:kern w:val="0"/>
-          <w:sz w:val="19"/>
-          <w:szCs w:val="19"/>
-          <w:lang w:val="en-GB"/>
-        </w:rPr>
-        <w:t>255</w:t>
-      </w:r>
-      <w:r>
-        <w:rPr>
-          <w:rFonts w:ascii="Consolas" w:hAnsi="Consolas" w:cs="Consolas"/>
-          <w:color w:val="808080"/>
-          <w:kern w:val="0"/>
-          <w:sz w:val="19"/>
-          <w:szCs w:val="19"/>
-          <w:lang w:val="en-GB"/>
-        </w:rPr>
-        <w:t>)</w:t>
-      </w:r>
-      <w:r>
-        <w:rPr>
-          <w:rFonts w:ascii="Consolas" w:hAnsi="Consolas" w:cs="Consolas"/>
-          <w:color w:val="000000"/>
-          <w:kern w:val="0"/>
-          <w:sz w:val="19"/>
-          <w:szCs w:val="19"/>
-          <w:lang w:val="en-GB"/>
-        </w:rPr>
-        <w:t xml:space="preserve"> </w:t>
-      </w:r>
-      <w:r>
-        <w:rPr>
-          <w:rFonts w:ascii="Consolas" w:hAnsi="Consolas" w:cs="Consolas"/>
-          <w:color w:val="808080"/>
-          <w:kern w:val="0"/>
-          <w:sz w:val="19"/>
-          <w:szCs w:val="19"/>
-          <w:lang w:val="en-GB"/>
-        </w:rPr>
-        <w:t>not</w:t>
-      </w:r>
-      <w:r>
-        <w:rPr>
-          <w:rFonts w:ascii="Consolas" w:hAnsi="Consolas" w:cs="Consolas"/>
-          <w:color w:val="000000"/>
-          <w:kern w:val="0"/>
-          <w:sz w:val="19"/>
-          <w:szCs w:val="19"/>
-          <w:lang w:val="en-GB"/>
-        </w:rPr>
-        <w:t xml:space="preserve"> </w:t>
-      </w:r>
-      <w:r>
-        <w:rPr>
-          <w:rFonts w:ascii="Consolas" w:hAnsi="Consolas" w:cs="Consolas"/>
-          <w:color w:val="808080"/>
-          <w:kern w:val="0"/>
-          <w:sz w:val="19"/>
-          <w:szCs w:val="19"/>
-          <w:lang w:val="en-GB"/>
-        </w:rPr>
-        <w:t>null</w:t>
-      </w:r>
-      <w:r>
-        <w:rPr>
-          <w:rFonts w:ascii="Consolas" w:hAnsi="Consolas" w:cs="Consolas"/>
-          <w:color w:val="808080"/>
-          <w:kern w:val="0"/>
-          <w:sz w:val="19"/>
-          <w:szCs w:val="19"/>
-          <w:lang w:val="en-GB"/>
-        </w:rPr>
-        <w:t>,</w:t>
-      </w:r>
-    </w:p>
-    <w:p>
-      <w:pPr>
-        <w:autoSpaceDE w:val="0"/>
-        <w:autoSpaceDN w:val="0"/>
-        <w:adjustRightInd w:val="0"/>
-        <w:spacing w:after="0" w:line="240" w:lineRule="auto"/>
-        <w:rPr>
-          <w:rFonts w:ascii="Consolas" w:hAnsi="Consolas" w:cs="Consolas"/>
-          <w:color w:val="000000"/>
-          <w:kern w:val="0"/>
-          <w:sz w:val="19"/>
-          <w:szCs w:val="19"/>
-          <w:lang w:val="en-GB"/>
-        </w:rPr>
-      </w:pPr>
-      <w:r>
-        <w:rPr>
-          <w:rFonts w:ascii="Consolas" w:hAnsi="Consolas" w:cs="Consolas"/>
-          <w:color w:val="808080"/>
-          <w:kern w:val="0"/>
-          <w:sz w:val="19"/>
-          <w:szCs w:val="19"/>
-          <w:lang w:val="en-GB"/>
-        </w:rPr>
-        <w:t xml:space="preserve">    </w:t>
-      </w:r>
-      <w:proofErr w:type="spellStart"/>
-      <w:r>
-        <w:rPr>
-          <w:rFonts w:ascii="Consolas" w:hAnsi="Consolas" w:cs="Consolas"/>
-          <w:color w:val="808080"/>
-          <w:kern w:val="0"/>
-          <w:sz w:val="19"/>
-          <w:szCs w:val="19"/>
-          <w:lang w:val="en-GB"/>
-        </w:rPr>
-        <w:t>orderNumber</w:t>
-      </w:r>
-      <w:proofErr w:type="spellEnd"/>
-      <w:r>
-        <w:rPr>
-          <w:rFonts w:ascii="Consolas" w:hAnsi="Consolas" w:cs="Consolas"/>
-          <w:color w:val="808080"/>
-          <w:kern w:val="0"/>
-          <w:sz w:val="19"/>
-          <w:szCs w:val="19"/>
-          <w:lang w:val="en-GB"/>
-        </w:rPr>
-        <w:t xml:space="preserve"> </w:t>
-      </w:r>
-      <w:proofErr w:type="gramStart"/>
-      <w:r>
-        <w:rPr>
-          <w:rFonts w:ascii="Consolas" w:hAnsi="Consolas" w:cs="Consolas"/>
-          <w:color w:val="808080"/>
-          <w:kern w:val="0"/>
-          <w:sz w:val="19"/>
-          <w:szCs w:val="19"/>
-          <w:lang w:val="en-GB"/>
-        </w:rPr>
-        <w:t>VARCHAR(</w:t>
-      </w:r>
-      <w:proofErr w:type="gramEnd"/>
-      <w:r>
-        <w:rPr>
-          <w:rFonts w:ascii="Consolas" w:hAnsi="Consolas" w:cs="Consolas"/>
-          <w:color w:val="808080"/>
-          <w:kern w:val="0"/>
-          <w:sz w:val="19"/>
-          <w:szCs w:val="19"/>
-          <w:lang w:val="en-GB"/>
-        </w:rPr>
-        <w:t>255) not null</w:t>
       </w:r>
     </w:p>
     <w:p>
@@ -2934,7 +2871,6 @@
         <w:t xml:space="preserve"> </w:t>
       </w:r>
       <w:proofErr w:type="spellStart"/>
-      <w:proofErr w:type="gramStart"/>
       <w:r>
         <w:rPr>
           <w:rFonts w:ascii="Consolas" w:hAnsi="Consolas" w:cs="Consolas"/>
@@ -2958,7 +2894,6 @@
         </w:rPr>
         <w:t>(</w:t>
       </w:r>
-      <w:proofErr w:type="gramEnd"/>
     </w:p>
     <w:p>
       <w:pPr>
@@ -3032,7 +2967,6 @@
         </w:rPr>
         <w:t xml:space="preserve"> </w:t>
       </w:r>
-      <w:proofErr w:type="gramStart"/>
       <w:r>
         <w:rPr>
           <w:rFonts w:ascii="Consolas" w:hAnsi="Consolas" w:cs="Consolas"/>
@@ -3055,7 +2989,6 @@
         </w:rPr>
         <w:t>(</w:t>
       </w:r>
-      <w:proofErr w:type="gramEnd"/>
       <w:r>
         <w:rPr>
           <w:rFonts w:ascii="Consolas" w:hAnsi="Consolas" w:cs="Consolas"/>
@@ -3557,7 +3490,38 @@
         </w:rPr>
       </w:pPr>
     </w:p>
-    <w:p/>
+    <w:p>
+      <w:pPr>
+        <w:autoSpaceDE w:val="0"/>
+        <w:autoSpaceDN w:val="0"/>
+        <w:adjustRightInd w:val="0"/>
+        <w:spacing w:after="0" w:line="240" w:lineRule="auto"/>
+        <w:rPr>
+          <w:rFonts w:ascii="Consolas" w:hAnsi="Consolas" w:cs="Consolas"/>
+          <w:color w:val="000000"/>
+          <w:kern w:val="0"/>
+          <w:sz w:val="19"/>
+          <w:szCs w:val="19"/>
+          <w:lang w:val="en-GB"/>
+        </w:rPr>
+      </w:pPr>
+    </w:p>
+    <w:p>
+      <w:pPr>
+        <w:autoSpaceDE w:val="0"/>
+        <w:autoSpaceDN w:val="0"/>
+        <w:adjustRightInd w:val="0"/>
+        <w:spacing w:after="0" w:line="240" w:lineRule="auto"/>
+        <w:rPr>
+          <w:rFonts w:ascii="Consolas" w:hAnsi="Consolas" w:cs="Consolas"/>
+          <w:color w:val="000000"/>
+          <w:kern w:val="0"/>
+          <w:sz w:val="19"/>
+          <w:szCs w:val="19"/>
+          <w:lang w:val="en-GB"/>
+        </w:rPr>
+      </w:pPr>
+    </w:p>
     <w:p/>
     <w:sectPr>
       <w:pgSz w:w="12240" w:h="15840"/>

</xml_diff>